<commit_message>
Minor wiring diagram fix
</commit_message>
<xml_diff>
--- a/wiring-diagram-groupD.docx
+++ b/wiring-diagram-groupD.docx
@@ -10,16 +10,12 @@
           <w:color w:val="auto"/>
         </w:rPr>
       </w:pPr>
-      <w:proofErr w:type="spellStart"/>
       <w:r>
         <w:rPr>
           <w:color w:val="auto"/>
         </w:rPr>
         <w:t>Datalogger</w:t>
       </w:r>
-      <w:bookmarkStart w:id="0" w:name="_GoBack"/>
-      <w:bookmarkEnd w:id="0"/>
-      <w:proofErr w:type="spellEnd"/>
     </w:p>
     <w:tbl>
       <w:tblPr>
@@ -1220,10 +1216,21 @@
             <w:r>
               <w:t xml:space="preserve">D1 </w:t>
             </w:r>
-          </w:p>
-          <w:p>
-            <w:r>
-              <w:t>Sonic anemometer (CSAT3B)</w:t>
+            <w:r>
+              <w:t>&amp; D2</w:t>
+            </w:r>
+          </w:p>
+          <w:p>
+            <w:r>
+              <w:t>Sonic anemometer</w:t>
+            </w:r>
+            <w:r>
+              <w:t>s</w:t>
+            </w:r>
+            <w:bookmarkStart w:id="0" w:name="_GoBack"/>
+            <w:bookmarkEnd w:id="0"/>
+            <w:r>
+              <w:t xml:space="preserve"> (CSAT3B)</w:t>
             </w:r>
           </w:p>
         </w:tc>
@@ -1554,7 +1561,10 @@
           </w:tcPr>
           <w:p>
             <w:r>
-              <w:t>D2/3/4/5</w:t>
+              <w:t>D</w:t>
+            </w:r>
+            <w:r>
+              <w:t>3/4/5</w:t>
             </w:r>
           </w:p>
           <w:p>
@@ -2304,13 +2314,8 @@
             <w:tcW w:w="0" w:type="auto"/>
           </w:tcPr>
           <w:p>
-            <w:proofErr w:type="spellStart"/>
-            <w:r>
-              <w:t>Datalogger</w:t>
-            </w:r>
-            <w:proofErr w:type="spellEnd"/>
-            <w:r>
-              <w:t xml:space="preserve"> enclosure circuit breaker (+) terminal</w:t>
+            <w:r>
+              <w:t>Datalogger enclosure circuit breaker (+) terminal</w:t>
             </w:r>
           </w:p>
         </w:tc>
@@ -2366,13 +2371,8 @@
             <w:tcW w:w="0" w:type="auto"/>
           </w:tcPr>
           <w:p>
-            <w:proofErr w:type="spellStart"/>
-            <w:r>
-              <w:t>Datalogger</w:t>
-            </w:r>
-            <w:proofErr w:type="spellEnd"/>
-            <w:r>
-              <w:t xml:space="preserve"> enclosure ground terminal</w:t>
+            <w:r>
+              <w:t>Datalogger enclosure ground terminal</w:t>
             </w:r>
           </w:p>
         </w:tc>
@@ -3227,7 +3227,7 @@
         <w:noProof/>
         <w:sz w:val="28"/>
       </w:rPr>
-      <w:t>2</w:t>
+      <w:t>1</w:t>
     </w:r>
     <w:r>
       <w:rPr>
@@ -3837,6 +3837,36 @@
       <w:szCs w:val="26"/>
     </w:rPr>
   </w:style>
+  <w:style w:type="paragraph" w:styleId="BalloonText">
+    <w:name w:val="Balloon Text"/>
+    <w:basedOn w:val="Normal"/>
+    <w:link w:val="BalloonTextChar"/>
+    <w:uiPriority w:val="99"/>
+    <w:semiHidden/>
+    <w:unhideWhenUsed/>
+    <w:rsid w:val="001814D0"/>
+    <w:pPr>
+      <w:spacing w:after="0" w:line="240" w:lineRule="auto"/>
+    </w:pPr>
+    <w:rPr>
+      <w:rFonts w:ascii="Segoe UI" w:hAnsi="Segoe UI" w:cs="Segoe UI"/>
+      <w:sz w:val="18"/>
+      <w:szCs w:val="18"/>
+    </w:rPr>
+  </w:style>
+  <w:style w:type="character" w:customStyle="1" w:styleId="BalloonTextChar">
+    <w:name w:val="Balloon Text Char"/>
+    <w:basedOn w:val="DefaultParagraphFont"/>
+    <w:link w:val="BalloonText"/>
+    <w:uiPriority w:val="99"/>
+    <w:semiHidden/>
+    <w:rsid w:val="001814D0"/>
+    <w:rPr>
+      <w:rFonts w:ascii="Segoe UI" w:hAnsi="Segoe UI" w:cs="Segoe UI"/>
+      <w:sz w:val="18"/>
+      <w:szCs w:val="18"/>
+    </w:rPr>
+  </w:style>
 </w:styles>
 </file>
 

</xml_diff>